<commit_message>
Merged branches, added paragraph on statistical methods
</commit_message>
<xml_diff>
--- a/Drafts/Scraps/Method Draft.docx
+++ b/Drafts/Scraps/Method Draft.docx
@@ -51,8 +51,6 @@
       <w:r>
         <w:t>cultured bacteria over X days to a density of Y, using RB broth.</w:t>
       </w:r>
-      <w:bookmarkStart w:id="0" w:name="_GoBack"/>
-      <w:bookmarkEnd w:id="0"/>
     </w:p>
     <w:p>
       <w:pPr>
@@ -68,13 +66,7 @@
         <w:t xml:space="preserve">literature and </w:t>
       </w:r>
       <w:r>
-        <w:t xml:space="preserve">mechanism. I combined these stressors into 28 2-stressor mixtures, 70 4-stressor mixtures, and </w:t>
-      </w:r>
-      <w:r>
-        <w:t>1 8-stressor mixture</w:t>
-      </w:r>
-      <w:r>
-        <w:t xml:space="preserve">, at UK regulatory concentration limits, for a total of 107 different stressor mixtures or single stressors. </w:t>
+        <w:t xml:space="preserve">mechanism. I combined these stressors into 28 2-stressor mixtures, 70 4-stressor mixtures, and 1 8-stressor mixture, at UK regulatory concentration limits, for a total of 107 different stressor mixtures or single stressors. </w:t>
       </w:r>
     </w:p>
     <w:p>
@@ -98,6 +90,35 @@
       <w:r>
         <w:t xml:space="preserve"> automated benchtop workstation over X days. I may have re-diluted the wells over several days to produce a growth curve?</w:t>
       </w:r>
+    </w:p>
+    <w:p>
+      <w:pPr>
+        <w:jc w:val="both"/>
+      </w:pPr>
+      <w:r>
+        <w:t xml:space="preserve">I analysed the results statistically by producing a presence/absence table for each stressor across each mixture, then using the </w:t>
+      </w:r>
+      <w:proofErr w:type="spellStart"/>
+      <w:r>
+        <w:t>lm</w:t>
+      </w:r>
+      <w:proofErr w:type="spellEnd"/>
+      <w:r>
+        <w:t>() function in R to model growth linearly as a response variable to the presence of stressors (which is probably a bad idea, as stressor presence/absence is unlikely to have a linear effect, especially in more complex mixtures)</w:t>
+      </w:r>
+      <w:r>
+        <w:t>.</w:t>
+      </w:r>
+    </w:p>
+    <w:p>
+      <w:pPr>
+        <w:jc w:val="both"/>
+      </w:pPr>
+      <w:r>
+        <w:t>How on earth do I represent this data graphically?</w:t>
+      </w:r>
+      <w:bookmarkStart w:id="0" w:name="_GoBack"/>
+      <w:bookmarkEnd w:id="0"/>
     </w:p>
     <w:sectPr>
       <w:pgSz w:w="11906" w:h="16838"/>

</xml_diff>